<commit_message>
Some updates from a while ago.
</commit_message>
<xml_diff>
--- a/khoi-nguyen-tran-resume-data-applied-scientist.docx
+++ b/khoi-nguyen-tran-resume-data-applied-scientist.docx
@@ -1289,8 +1289,6 @@
         </w:rPr>
         <w:t xml:space="preserve"> and software engineers.</w:t>
       </w:r>
-      <w:bookmarkStart w:id="0" w:name="_GoBack"/>
-      <w:bookmarkEnd w:id="0"/>
     </w:p>
     <w:p>
       <w:pPr>
@@ -1512,7 +1510,16 @@
           <w:szCs w:val="23"/>
           <w:lang w:val="en-GB"/>
         </w:rPr>
-        <w:t xml:space="preserve">three </w:t>
+        <w:t>five</w:t>
+      </w:r>
+      <w:r>
+        <w:rPr>
+          <w:rFonts w:asciiTheme="minorHAnsi" w:hAnsiTheme="minorHAnsi"/>
+          <w:sz w:val="23"/>
+          <w:szCs w:val="23"/>
+          <w:lang w:val="en-GB"/>
+        </w:rPr>
+        <w:t xml:space="preserve"> </w:t>
       </w:r>
       <w:r>
         <w:rPr>
@@ -1530,44 +1537,19 @@
           <w:szCs w:val="23"/>
           <w:lang w:val="en-GB"/>
         </w:rPr>
-        <w:t>, 2 accepted papers,</w:t>
-      </w:r>
-      <w:r>
-        <w:rPr>
-          <w:rFonts w:asciiTheme="minorHAnsi" w:hAnsiTheme="minorHAnsi"/>
-          <w:sz w:val="23"/>
-          <w:szCs w:val="23"/>
-          <w:lang w:val="en-GB"/>
-        </w:rPr>
-        <w:t xml:space="preserve"> and </w:t>
-      </w:r>
-      <w:r>
-        <w:rPr>
-          <w:rFonts w:asciiTheme="minorHAnsi" w:hAnsiTheme="minorHAnsi"/>
-          <w:sz w:val="23"/>
-          <w:szCs w:val="23"/>
-          <w:lang w:val="en-GB"/>
-        </w:rPr>
-        <w:t>two</w:t>
-      </w:r>
-      <w:r>
-        <w:rPr>
-          <w:rFonts w:asciiTheme="minorHAnsi" w:hAnsiTheme="minorHAnsi"/>
-          <w:sz w:val="23"/>
-          <w:szCs w:val="23"/>
-          <w:lang w:val="en-GB"/>
-        </w:rPr>
-        <w:t xml:space="preserve"> </w:t>
-      </w:r>
-      <w:r>
-        <w:rPr>
-          <w:rFonts w:asciiTheme="minorHAnsi" w:hAnsiTheme="minorHAnsi"/>
-          <w:sz w:val="23"/>
-          <w:szCs w:val="23"/>
-          <w:lang w:val="en-GB"/>
-        </w:rPr>
-        <w:t>research papers under review.</w:t>
-      </w:r>
+        <w:t xml:space="preserve"> and published two research papers</w:t>
+      </w:r>
+      <w:r>
+        <w:rPr>
+          <w:rFonts w:asciiTheme="minorHAnsi" w:hAnsiTheme="minorHAnsi"/>
+          <w:sz w:val="23"/>
+          <w:szCs w:val="23"/>
+          <w:lang w:val="en-GB"/>
+        </w:rPr>
+        <w:t>.</w:t>
+      </w:r>
+      <w:bookmarkStart w:id="0" w:name="_GoBack"/>
+      <w:bookmarkEnd w:id="0"/>
     </w:p>
     <w:p>
       <w:pPr>
@@ -7996,7 +7978,7 @@
 </file>
 
 <file path=customXml/itemProps1.xml><?xml version="1.0" encoding="utf-8"?>
-<ds:datastoreItem xmlns:ds="http://schemas.openxmlformats.org/officeDocument/2006/customXml" ds:itemID="{AF3C00CB-9629-7842-BD7A-BB55D80860D1}">
+<ds:datastoreItem xmlns:ds="http://schemas.openxmlformats.org/officeDocument/2006/customXml" ds:itemID="{8D51DDDA-9A10-2F45-BFAD-8B9B2A1C9BC7}">
   <ds:schemaRefs>
     <ds:schemaRef ds:uri="http://schemas.openxmlformats.org/officeDocument/2006/bibliography"/>
   </ds:schemaRefs>

</xml_diff>